<commit_message>
Link added in Documentation file
</commit_message>
<xml_diff>
--- a/Phase 1/Assessment Project/Documentation of LockedMe Application.docx
+++ b/Phase 1/Assessment Project/Documentation of LockedMe Application.docx
@@ -819,15 +819,33 @@
           <w:lang w:val="en-US"/>
         </w:rPr>
       </w:pPr>
-    </w:p>
-    <w:p>
-      <w:pPr>
-        <w:rPr>
-          <w:sz w:val="24"/>
-          <w:szCs w:val="24"/>
-          <w:lang w:val="en-US"/>
-        </w:rPr>
-      </w:pPr>
+      <w:r>
+        <w:rPr>
+          <w:sz w:val="24"/>
+          <w:szCs w:val="24"/>
+          <w:lang w:val="en-US"/>
+        </w:rPr>
+        <w:t xml:space="preserve">Please </w:t>
+      </w:r>
+      <w:hyperlink r:id="rId6" w:history="1">
+        <w:r>
+          <w:rPr>
+            <w:rStyle w:val="Hyperlink"/>
+            <w:sz w:val="24"/>
+            <w:szCs w:val="24"/>
+            <w:lang w:val="en-US"/>
+          </w:rPr>
+          <w:t>Click here</w:t>
+        </w:r>
+      </w:hyperlink>
+      <w:r>
+        <w:rPr>
+          <w:sz w:val="24"/>
+          <w:szCs w:val="24"/>
+          <w:lang w:val="en-US"/>
+        </w:rPr>
+        <w:t xml:space="preserve"> to go to the GitHub repository.</w:t>
+      </w:r>
     </w:p>
     <w:sectPr>
       <w:pgSz w:w="11906" w:h="16838"/>
@@ -1907,6 +1925,29 @@
       <w:contextualSpacing/>
     </w:pPr>
   </w:style>
+  <w:style w:type="character" w:styleId="Hyperlink">
+    <w:name w:val="Hyperlink"/>
+    <w:basedOn w:val="DefaultParagraphFont"/>
+    <w:uiPriority w:val="99"/>
+    <w:unhideWhenUsed/>
+    <w:rsid w:val="007051D7"/>
+    <w:rPr>
+      <w:color w:val="0563C1" w:themeColor="hyperlink"/>
+      <w:u w:val="single"/>
+    </w:rPr>
+  </w:style>
+  <w:style w:type="character" w:styleId="UnresolvedMention">
+    <w:name w:val="Unresolved Mention"/>
+    <w:basedOn w:val="DefaultParagraphFont"/>
+    <w:uiPriority w:val="99"/>
+    <w:semiHidden/>
+    <w:unhideWhenUsed/>
+    <w:rsid w:val="007051D7"/>
+    <w:rPr>
+      <w:color w:val="605E5C"/>
+      <w:shd w:val="clear" w:color="auto" w:fill="E1DFDD"/>
+    </w:rPr>
+  </w:style>
 </w:styles>
 </file>
 

</xml_diff>